<commit_message>
rrm geupdate o.b.v. watsapp foto
</commit_message>
<xml_diff>
--- a/Gewenste situatie/RRM/Relationeel Representatiemodel.docx
+++ b/Gewenste situatie/RRM/Relationeel Representatiemodel.docx
@@ -3152,50 +3152,45 @@
       <w:r>
         <w:t>(</w:t>
       </w:r>
+      <w:proofErr w:type="spellStart"/>
       <w:r>
         <w:rPr>
           <w:u w:val="single"/>
         </w:rPr>
         <w:t>Retailer_Code</w:t>
       </w:r>
+      <w:proofErr w:type="spellEnd"/>
       <w:r>
         <w:t>,</w:t>
       </w:r>
       <w:r>
         <w:t xml:space="preserve"> </w:t>
       </w:r>
+      <w:proofErr w:type="spellStart"/>
+      <w:r>
+        <w:t>Company_Name</w:t>
+      </w:r>
+      <w:proofErr w:type="spellEnd"/>
+      <w:r>
+        <w:t xml:space="preserve">, </w:t>
+      </w:r>
+      <w:proofErr w:type="spellStart"/>
       <w:r>
         <w:rPr>
           <w:u w:val="dotted"/>
         </w:rPr>
-        <w:t>Retailer_Code_Mr</w:t>
-      </w:r>
-      <w:r>
-        <w:t>,</w:t>
-      </w:r>
-      <w:r>
-        <w:t xml:space="preserve"> Company_Name</w:t>
-      </w:r>
-      <w:r>
-        <w:t xml:space="preserve">, </w:t>
-      </w:r>
-      <w:r>
-        <w:rPr>
-          <w:u w:val="dotted"/>
-        </w:rPr>
         <w:t>Retailer_Type_Code</w:t>
       </w:r>
+      <w:proofErr w:type="spellEnd"/>
       <w:r>
         <w:t>)</w:t>
       </w:r>
       <w:bookmarkEnd w:id="9"/>
     </w:p>
     <w:p>
-      <w:r>
-        <w:t>Retailer_Code_Mr is Foreign Key, verwijst naar Retailer_Code in Retailer</w:t>
-      </w:r>
-      <w:r>
-        <w:br/>
+      <w:bookmarkStart w:id="10" w:name="_GoBack"/>
+      <w:bookmarkEnd w:id="10"/>
+      <w:r>
         <w:t>Retailer_Type_Code</w:t>
       </w:r>
       <w:r>
@@ -3212,9 +3207,8 @@
       <w:pPr>
         <w:pStyle w:val="Heading1"/>
       </w:pPr>
-      <w:bookmarkStart w:id="10" w:name="_Toc507158785"/>
-      <w:r>
-        <w:lastRenderedPageBreak/>
+      <w:bookmarkStart w:id="11" w:name="_Toc507158785"/>
+      <w:r>
         <w:t>Retailer_Type</w:t>
       </w:r>
       <w:r>
@@ -3250,15 +3244,16 @@
       <w:r>
         <w:t>)</w:t>
       </w:r>
-      <w:bookmarkEnd w:id="10"/>
+      <w:bookmarkEnd w:id="11"/>
     </w:p>
     <w:p/>
     <w:p>
       <w:pPr>
         <w:pStyle w:val="Heading1"/>
       </w:pPr>
-      <w:bookmarkStart w:id="11" w:name="_Toc507158786"/>
-      <w:r>
+      <w:bookmarkStart w:id="12" w:name="_Toc507158786"/>
+      <w:r>
+        <w:lastRenderedPageBreak/>
         <w:t>Return_Reason</w:t>
       </w:r>
       <w:r>
@@ -3279,14 +3274,14 @@
       <w:r>
         <w:t>)</w:t>
       </w:r>
-      <w:bookmarkEnd w:id="11"/>
+      <w:bookmarkEnd w:id="12"/>
     </w:p>
     <w:p/>
     <w:p>
       <w:pPr>
         <w:pStyle w:val="Heading1"/>
       </w:pPr>
-      <w:bookmarkStart w:id="12" w:name="_Toc507158787"/>
+      <w:bookmarkStart w:id="13" w:name="_Toc507158787"/>
       <w:r>
         <w:t>Returned_Item</w:t>
       </w:r>
@@ -3326,7 +3321,7 @@
       <w:r>
         <w:t>)</w:t>
       </w:r>
-      <w:bookmarkEnd w:id="12"/>
+      <w:bookmarkEnd w:id="13"/>
     </w:p>
     <w:p>
       <w:r>
@@ -3358,7 +3353,7 @@
       <w:pPr>
         <w:pStyle w:val="Heading1"/>
       </w:pPr>
-      <w:bookmarkStart w:id="13" w:name="_Toc507158788"/>
+      <w:bookmarkStart w:id="14" w:name="_Toc507158788"/>
       <w:r>
         <w:t>Order_Item</w:t>
       </w:r>
@@ -3380,7 +3375,7 @@
       <w:r>
         <w:t>)</w:t>
       </w:r>
-      <w:bookmarkEnd w:id="13"/>
+      <w:bookmarkEnd w:id="14"/>
     </w:p>
     <w:p>
       <w:r>
@@ -3395,7 +3390,7 @@
       <w:pPr>
         <w:pStyle w:val="Heading1"/>
       </w:pPr>
-      <w:bookmarkStart w:id="14" w:name="_Toc507158789"/>
+      <w:bookmarkStart w:id="15" w:name="_Toc507158789"/>
       <w:r>
         <w:t>Order_Finance</w:t>
       </w:r>
@@ -3417,14 +3412,14 @@
       <w:r>
         <w:t>)</w:t>
       </w:r>
-      <w:bookmarkEnd w:id="14"/>
+      <w:bookmarkEnd w:id="15"/>
     </w:p>
     <w:p/>
     <w:p>
       <w:pPr>
         <w:pStyle w:val="Heading1"/>
       </w:pPr>
-      <w:bookmarkStart w:id="15" w:name="_Toc507158790"/>
+      <w:bookmarkStart w:id="16" w:name="_Toc507158790"/>
       <w:r>
         <w:t>Order</w:t>
       </w:r>
@@ -3506,7 +3501,7 @@
       <w:r>
         <w:t>)</w:t>
       </w:r>
-      <w:bookmarkEnd w:id="15"/>
+      <w:bookmarkEnd w:id="16"/>
     </w:p>
     <w:p>
       <w:r>
@@ -3564,7 +3559,7 @@
       <w:pPr>
         <w:pStyle w:val="Heading1"/>
       </w:pPr>
-      <w:bookmarkStart w:id="16" w:name="_Toc507158791"/>
+      <w:bookmarkStart w:id="17" w:name="_Toc507158791"/>
       <w:r>
         <w:t>Order_Method</w:t>
       </w:r>
@@ -3586,14 +3581,14 @@
       <w:r>
         <w:t>)</w:t>
       </w:r>
-      <w:bookmarkEnd w:id="16"/>
+      <w:bookmarkEnd w:id="17"/>
     </w:p>
     <w:p/>
     <w:p>
       <w:pPr>
         <w:pStyle w:val="Heading1"/>
       </w:pPr>
-      <w:bookmarkStart w:id="17" w:name="_Toc507158792"/>
+      <w:bookmarkStart w:id="18" w:name="_Toc507158792"/>
       <w:r>
         <w:t>Department</w:t>
       </w:r>
@@ -3621,7 +3616,7 @@
       <w:r>
         <w:t>)</w:t>
       </w:r>
-      <w:bookmarkEnd w:id="17"/>
+      <w:bookmarkEnd w:id="18"/>
     </w:p>
     <w:p>
       <w:r>
@@ -3632,7 +3627,7 @@
       <w:pPr>
         <w:pStyle w:val="Heading1"/>
       </w:pPr>
-      <w:bookmarkStart w:id="18" w:name="_Toc507158793"/>
+      <w:bookmarkStart w:id="19" w:name="_Toc507158793"/>
       <w:r>
         <w:t>Branch</w:t>
       </w:r>
@@ -3669,7 +3664,7 @@
       <w:r>
         <w:t>)</w:t>
       </w:r>
-      <w:bookmarkEnd w:id="18"/>
+      <w:bookmarkEnd w:id="19"/>
     </w:p>
     <w:p>
       <w:r>
@@ -3684,7 +3679,7 @@
       <w:pPr>
         <w:pStyle w:val="Heading1"/>
       </w:pPr>
-      <w:bookmarkStart w:id="19" w:name="_Toc507158794"/>
+      <w:bookmarkStart w:id="20" w:name="_Toc507158794"/>
       <w:r>
         <w:t>Retailer_Site</w:t>
       </w:r>
@@ -3727,7 +3722,7 @@
       <w:r>
         <w:t>)</w:t>
       </w:r>
-      <w:bookmarkEnd w:id="19"/>
+      <w:bookmarkEnd w:id="20"/>
     </w:p>
     <w:p>
       <w:r>
@@ -3748,9 +3743,8 @@
       <w:pPr>
         <w:pStyle w:val="Heading1"/>
       </w:pPr>
-      <w:bookmarkStart w:id="20" w:name="_Toc507158795"/>
-      <w:r>
-        <w:lastRenderedPageBreak/>
+      <w:bookmarkStart w:id="21" w:name="_Toc507158795"/>
+      <w:r>
         <w:t>Country</w:t>
       </w:r>
       <w:r>
@@ -3771,15 +3765,16 @@
       <w:r>
         <w:t>)</w:t>
       </w:r>
-      <w:bookmarkEnd w:id="20"/>
+      <w:bookmarkEnd w:id="21"/>
     </w:p>
     <w:p/>
     <w:p>
       <w:pPr>
         <w:pStyle w:val="Heading1"/>
       </w:pPr>
-      <w:bookmarkStart w:id="21" w:name="_Toc507158796"/>
-      <w:r>
+      <w:bookmarkStart w:id="22" w:name="_Toc507158796"/>
+      <w:r>
+        <w:lastRenderedPageBreak/>
         <w:t>Perf_Appraisal</w:t>
       </w:r>
       <w:r>
@@ -3824,7 +3819,7 @@
       <w:r>
         <w:t>)</w:t>
       </w:r>
-      <w:bookmarkEnd w:id="21"/>
+      <w:bookmarkEnd w:id="22"/>
     </w:p>
     <w:p>
       <w:r>
@@ -3849,7 +3844,7 @@
       <w:pPr>
         <w:pStyle w:val="Heading1"/>
       </w:pPr>
-      <w:bookmarkStart w:id="22" w:name="_Toc507158797"/>
+      <w:bookmarkStart w:id="23" w:name="_Toc507158797"/>
       <w:r>
         <w:t>Employee</w:t>
       </w:r>
@@ -3866,92 +3861,193 @@
         <w:t>Emp_Id</w:t>
       </w:r>
       <w:r>
-        <w:t xml:space="preserve">, Emp_FirstName, Emp_LastName, Street, City, State, Zip_Code, Phone, Status, Ss_Number, Start_Date, </w:t>
-      </w:r>
-      <w:bookmarkStart w:id="23" w:name="_GoBack"/>
+        <w:t xml:space="preserve">, Emp_FirstName, Emp_LastName, Street, City, State, Zip_Code, Phone, Status, Ss_Number, Start_Date, Termination_Date, Birth_Date, Bene_Health_Ins, Bene_Life_Ins, Bene_Day_Care, Sex, Salary, Phone_Work, Extension, Fax, Email, </w:t>
+      </w:r>
+      <w:proofErr w:type="gramStart"/>
+      <w:r>
+        <w:t>Cv</w:t>
+      </w:r>
+      <w:proofErr w:type="gramEnd"/>
+      <w:r>
+        <w:t xml:space="preserve">, </w:t>
+      </w:r>
+      <w:r>
+        <w:rPr>
+          <w:u w:val="dotted"/>
+        </w:rPr>
+        <w:t>Manager_Id</w:t>
+      </w:r>
+      <w:r>
+        <w:t xml:space="preserve">, </w:t>
+      </w:r>
+      <w:r>
+        <w:rPr>
+          <w:u w:val="dotted"/>
+        </w:rPr>
+        <w:t>Pos_Numb</w:t>
+      </w:r>
+      <w:r>
+        <w:t xml:space="preserve">, </w:t>
+      </w:r>
+      <w:r>
+        <w:rPr>
+          <w:u w:val="dotted"/>
+        </w:rPr>
+        <w:t>Branch_Code</w:t>
+      </w:r>
+      <w:r>
+        <w:t>)</w:t>
+      </w:r>
       <w:bookmarkEnd w:id="23"/>
-      <w:r>
-        <w:t xml:space="preserve">Termination_Date, Birth_Date, Bene_Health_Ins, Bene_Life_Ins, Bene_Day_Care, Sex, Salary, Phone_Work, Extension, Fax, Email, </w:t>
+    </w:p>
+    <w:p>
+      <w:r>
+        <w:t>Manager_Id</w:t>
+      </w:r>
+      <w:r>
+        <w:t xml:space="preserve"> is Foreign Key, verwijst naar </w:t>
+      </w:r>
+      <w:r>
+        <w:t>Emp_Id</w:t>
+      </w:r>
+      <w:r>
+        <w:t xml:space="preserve"> in Employee</w:t>
+      </w:r>
+      <w:r>
+        <w:br/>
+      </w:r>
+      <w:r>
+        <w:t>Pos_Numb</w:t>
+      </w:r>
+      <w:r>
+        <w:t xml:space="preserve"> is Foreign Key, verwijst naar </w:t>
+      </w:r>
+      <w:r>
+        <w:t>Pos_Numb</w:t>
+      </w:r>
+      <w:r>
+        <w:t xml:space="preserve"> in Position</w:t>
+      </w:r>
+      <w:r>
+        <w:br/>
+      </w:r>
+      <w:r>
+        <w:t>Branch_Code</w:t>
+      </w:r>
+      <w:r>
+        <w:t xml:space="preserve"> is Foreign Key, verwijst </w:t>
+      </w:r>
+      <w:proofErr w:type="spellStart"/>
+      <w:r>
+        <w:t>naar</w:t>
+      </w:r>
+      <w:proofErr w:type="spellEnd"/>
+      <w:r>
+        <w:t xml:space="preserve"> </w:t>
+      </w:r>
+      <w:proofErr w:type="spellStart"/>
+      <w:r>
+        <w:t>Branch_Code</w:t>
+      </w:r>
+      <w:proofErr w:type="spellEnd"/>
+      <w:r>
+        <w:t xml:space="preserve"> in Branch</w:t>
+      </w:r>
+    </w:p>
+    <w:p>
+      <w:pPr>
+        <w:pStyle w:val="Heading1"/>
+      </w:pPr>
+      <w:proofErr w:type="spellStart"/>
+      <w:r>
+        <w:t>Volgt_Training</w:t>
+      </w:r>
+      <w:proofErr w:type="spellEnd"/>
+      <w:r>
+        <w:t xml:space="preserve"> (</w:t>
+      </w:r>
+      <w:proofErr w:type="spellStart"/>
+      <w:r>
+        <w:rPr>
+          <w:u w:val="single"/>
+        </w:rPr>
+        <w:t>Emp_Id</w:t>
+      </w:r>
+      <w:proofErr w:type="spellEnd"/>
+      <w:r>
+        <w:rPr>
+          <w:u w:val="single"/>
+        </w:rPr>
+        <w:t xml:space="preserve">, </w:t>
+      </w:r>
+      <w:r>
+        <w:rPr>
+          <w:u w:val="single"/>
+        </w:rPr>
+        <w:t>Year, Course</w:t>
+      </w:r>
+      <w:r>
+        <w:t>, datum)</w:t>
+      </w:r>
+    </w:p>
+    <w:p>
+      <w:proofErr w:type="spellStart"/>
+      <w:r>
+        <w:t>Emp_Id</w:t>
+      </w:r>
+      <w:proofErr w:type="spellEnd"/>
+      <w:r>
+        <w:t xml:space="preserve"> is Foreign Key, verwijst </w:t>
+      </w:r>
+      <w:proofErr w:type="spellStart"/>
+      <w:r>
+        <w:t>naar</w:t>
+      </w:r>
+      <w:proofErr w:type="spellEnd"/>
+      <w:r>
+        <w:t xml:space="preserve"> </w:t>
+      </w:r>
+      <w:proofErr w:type="spellStart"/>
+      <w:r>
+        <w:t>Emp_Id</w:t>
+      </w:r>
+      <w:proofErr w:type="spellEnd"/>
+      <w:r>
+        <w:t xml:space="preserve"> in </w:t>
       </w:r>
       <w:proofErr w:type="gramStart"/>
       <w:r>
-        <w:t>Cv</w:t>
+        <w:t>Employee</w:t>
       </w:r>
       <w:proofErr w:type="gramEnd"/>
       <w:r>
-        <w:t xml:space="preserve">, </w:t>
-      </w:r>
-      <w:r>
-        <w:rPr>
-          <w:u w:val="dotted"/>
-        </w:rPr>
-        <w:t>Manager_Id</w:t>
-      </w:r>
-      <w:r>
-        <w:t xml:space="preserve">, </w:t>
-      </w:r>
-      <w:r>
-        <w:rPr>
-          <w:u w:val="dotted"/>
-        </w:rPr>
-        <w:t>Pos_Numb</w:t>
-      </w:r>
-      <w:r>
-        <w:t xml:space="preserve">, </w:t>
-      </w:r>
-      <w:r>
-        <w:rPr>
-          <w:u w:val="dotted"/>
-        </w:rPr>
-        <w:t>Branch_Code</w:t>
+        <w:br/>
+      </w:r>
+      <w:r>
+        <w:t>(Year, Course)</w:t>
+      </w:r>
+      <w:r>
+        <w:t xml:space="preserve"> is Foreign Key, verwijst </w:t>
+      </w:r>
+      <w:proofErr w:type="spellStart"/>
+      <w:r>
+        <w:t>naar</w:t>
+      </w:r>
+      <w:proofErr w:type="spellEnd"/>
+      <w:r>
+        <w:t xml:space="preserve"> </w:t>
+      </w:r>
+      <w:r>
+        <w:t>(</w:t>
+      </w:r>
+      <w:r>
+        <w:t>Year, Course</w:t>
       </w:r>
       <w:r>
         <w:t>)</w:t>
       </w:r>
-      <w:bookmarkEnd w:id="22"/>
-    </w:p>
-    <w:p>
-      <w:r>
-        <w:t>Manager_Id</w:t>
-      </w:r>
-      <w:r>
-        <w:t xml:space="preserve"> is Foreign Key, verwijst naar </w:t>
-      </w:r>
-      <w:r>
-        <w:t>Emp_Id</w:t>
-      </w:r>
-      <w:r>
-        <w:t xml:space="preserve"> in Employee</w:t>
-      </w:r>
-      <w:r>
-        <w:br/>
-      </w:r>
-      <w:r>
-        <w:t>Pos_Numb</w:t>
-      </w:r>
-      <w:r>
-        <w:t xml:space="preserve"> is Foreign Key, verwijst naar </w:t>
-      </w:r>
-      <w:r>
-        <w:t>Pos_Numb</w:t>
-      </w:r>
-      <w:r>
-        <w:t xml:space="preserve"> in Position</w:t>
-      </w:r>
-      <w:r>
-        <w:br/>
-      </w:r>
-      <w:r>
-        <w:t>Branch_Code</w:t>
-      </w:r>
-      <w:r>
-        <w:t xml:space="preserve"> is Foreign Key, verwijst naar </w:t>
-      </w:r>
-      <w:r>
-        <w:t>Branch_Code</w:t>
-      </w:r>
-      <w:r>
-        <w:t xml:space="preserve"> in Branch</w:t>
+      <w:r>
+        <w:t xml:space="preserve"> in Training</w:t>
       </w:r>
     </w:p>
     <w:p>
@@ -3972,16 +4068,48 @@
         <w:rPr>
           <w:u w:val="single"/>
         </w:rPr>
-        <w:t>Emp_Id, Year, Course</w:t>
-      </w:r>
+        <w:t>Year, Course</w:t>
+      </w:r>
+      <w:r>
+        <w:t xml:space="preserve">, </w:t>
+      </w:r>
+      <w:proofErr w:type="spellStart"/>
+      <w:r>
+        <w:rPr>
+          <w:u w:val="dotted"/>
+        </w:rPr>
+        <w:t>Pos_Numb</w:t>
+      </w:r>
+      <w:proofErr w:type="spellEnd"/>
       <w:r>
         <w:t>)</w:t>
       </w:r>
       <w:bookmarkEnd w:id="24"/>
     </w:p>
     <w:p>
-      <w:r>
-        <w:t>Emp_Id is Foreign Key, verwijst naar Emp_Id in Employee</w:t>
+      <w:proofErr w:type="spellStart"/>
+      <w:r>
+        <w:t>Pos_Numb</w:t>
+      </w:r>
+      <w:proofErr w:type="spellEnd"/>
+      <w:r>
+        <w:t xml:space="preserve"> is Foreign Key, verwijst </w:t>
+      </w:r>
+      <w:proofErr w:type="spellStart"/>
+      <w:r>
+        <w:t>naar</w:t>
+      </w:r>
+      <w:proofErr w:type="spellEnd"/>
+      <w:r>
+        <w:t xml:space="preserve"> </w:t>
+      </w:r>
+      <w:proofErr w:type="spellStart"/>
+      <w:r>
+        <w:t>Pos_Numb</w:t>
+      </w:r>
+      <w:proofErr w:type="spellEnd"/>
+      <w:r>
+        <w:t xml:space="preserve"> in Position</w:t>
       </w:r>
     </w:p>
     <w:p>
@@ -4113,21 +4241,41 @@
       <w:r>
         <w:t>Booking (</w:t>
       </w:r>
+      <w:proofErr w:type="spellStart"/>
       <w:r>
         <w:rPr>
           <w:u w:val="single"/>
         </w:rPr>
         <w:t>Booking_Id</w:t>
       </w:r>
-      <w:r>
-        <w:t xml:space="preserve">, Price, Transport_To, Transport_From, </w:t>
-      </w:r>
+      <w:proofErr w:type="spellEnd"/>
+      <w:r>
+        <w:t xml:space="preserve">, </w:t>
+      </w:r>
+      <w:proofErr w:type="spellStart"/>
+      <w:r>
+        <w:t>Transport_To</w:t>
+      </w:r>
+      <w:proofErr w:type="spellEnd"/>
+      <w:r>
+        <w:t xml:space="preserve">, </w:t>
+      </w:r>
+      <w:proofErr w:type="spellStart"/>
+      <w:r>
+        <w:t>Transport_From</w:t>
+      </w:r>
+      <w:proofErr w:type="spellEnd"/>
+      <w:r>
+        <w:t xml:space="preserve">, </w:t>
+      </w:r>
+      <w:proofErr w:type="spellStart"/>
       <w:r>
         <w:rPr>
           <w:u w:val="dotted"/>
         </w:rPr>
         <w:t>Vac_Id</w:t>
       </w:r>
+      <w:proofErr w:type="spellEnd"/>
       <w:r>
         <w:t>, Start_Date)</w:t>
       </w:r>
@@ -4182,17 +4330,43 @@
         <w:t>Vac_Id</w:t>
       </w:r>
       <w:r>
-        <w:t>, Transport, Duration, Min_People, Max_People, Child_Proof</w:t>
-      </w:r>
+        <w:t xml:space="preserve">, Transport, Duration, </w:t>
+      </w:r>
+      <w:proofErr w:type="spellStart"/>
+      <w:r>
+        <w:t>Min_People</w:t>
+      </w:r>
+      <w:proofErr w:type="spellEnd"/>
+      <w:r>
+        <w:t xml:space="preserve">, </w:t>
+      </w:r>
+      <w:proofErr w:type="spellStart"/>
+      <w:r>
+        <w:t>Max_People</w:t>
+      </w:r>
+      <w:proofErr w:type="spellEnd"/>
+      <w:r>
+        <w:t xml:space="preserve">, </w:t>
+      </w:r>
+      <w:proofErr w:type="spellStart"/>
+      <w:r>
+        <w:t>Child_Proof</w:t>
+      </w:r>
+      <w:proofErr w:type="spellEnd"/>
       <w:r>
         <w:t xml:space="preserve"> </w:t>
       </w:r>
+      <w:proofErr w:type="spellStart"/>
       <w:r>
         <w:rPr>
           <w:u w:val="dotted"/>
         </w:rPr>
         <w:t>Prod_Type_Code</w:t>
       </w:r>
+      <w:proofErr w:type="spellEnd"/>
+      <w:r>
+        <w:t>, Price</w:t>
+      </w:r>
       <w:r>
         <w:t>)</w:t>
       </w:r>
@@ -4200,8 +4374,29 @@
     </w:p>
     <w:p>
       <w:r>
-        <w:t>Prod_Type_Code is Foreign Key, verwijst naar Prod_Type_code in Product_Type</w:t>
-      </w:r>
+        <w:t xml:space="preserve">Prod_Type_Code is Foreign Key, verwijst </w:t>
+      </w:r>
+      <w:proofErr w:type="spellStart"/>
+      <w:r>
+        <w:t>naar</w:t>
+      </w:r>
+      <w:proofErr w:type="spellEnd"/>
+      <w:r>
+        <w:t xml:space="preserve"> </w:t>
+      </w:r>
+      <w:proofErr w:type="spellStart"/>
+      <w:r>
+        <w:t>Prod_Type_code</w:t>
+      </w:r>
+      <w:proofErr w:type="spellEnd"/>
+      <w:r>
+        <w:t xml:space="preserve"> in </w:t>
+      </w:r>
+      <w:proofErr w:type="spellStart"/>
+      <w:r>
+        <w:t>Product_Type</w:t>
+      </w:r>
+      <w:proofErr w:type="spellEnd"/>
     </w:p>
     <w:p>
       <w:pPr>
@@ -4228,7 +4423,23 @@
       </w:r>
       <w:r>
         <w:br/>
-        <w:t>Vac_Id is Foreign Key, verwijst naar Vac_Id in Vacation</w:t>
+        <w:t xml:space="preserve">Vac_Id is Foreign Key, verwijst </w:t>
+      </w:r>
+      <w:proofErr w:type="spellStart"/>
+      <w:r>
+        <w:t>naar</w:t>
+      </w:r>
+      <w:proofErr w:type="spellEnd"/>
+      <w:r>
+        <w:t xml:space="preserve"> </w:t>
+      </w:r>
+      <w:proofErr w:type="spellStart"/>
+      <w:r>
+        <w:t>Vac_Id</w:t>
+      </w:r>
+      <w:proofErr w:type="spellEnd"/>
+      <w:r>
+        <w:t xml:space="preserve"> in Vacation</w:t>
       </w:r>
     </w:p>
     <w:p>
@@ -4264,7 +4475,102 @@
     </w:p>
     <w:p>
       <w:r>
-        <w:t>Country_code is Foreign Key, verwijst naar Country_Code in Country</w:t>
+        <w:t xml:space="preserve">Country_code is Foreign Key, verwijst </w:t>
+      </w:r>
+      <w:proofErr w:type="spellStart"/>
+      <w:r>
+        <w:t>naar</w:t>
+      </w:r>
+      <w:proofErr w:type="spellEnd"/>
+      <w:r>
+        <w:t xml:space="preserve"> </w:t>
+      </w:r>
+      <w:proofErr w:type="spellStart"/>
+      <w:r>
+        <w:t>Country_Code</w:t>
+      </w:r>
+      <w:proofErr w:type="spellEnd"/>
+      <w:r>
+        <w:t xml:space="preserve"> in Country</w:t>
+      </w:r>
+    </w:p>
+    <w:p>
+      <w:pPr>
+        <w:pStyle w:val="Heading1"/>
+      </w:pPr>
+      <w:proofErr w:type="spellStart"/>
+      <w:proofErr w:type="gramStart"/>
+      <w:r>
+        <w:t>Excursie</w:t>
+      </w:r>
+      <w:proofErr w:type="spellEnd"/>
+      <w:r>
+        <w:t>(</w:t>
+      </w:r>
+      <w:proofErr w:type="spellStart"/>
+      <w:proofErr w:type="gramEnd"/>
+      <w:r>
+        <w:rPr>
+          <w:u w:val="single"/>
+        </w:rPr>
+        <w:t>Ex_id</w:t>
+      </w:r>
+      <w:proofErr w:type="spellEnd"/>
+      <w:r>
+        <w:t xml:space="preserve">, Description, Price, </w:t>
+      </w:r>
+      <w:proofErr w:type="spellStart"/>
+      <w:r>
+        <w:t>Guide_Name</w:t>
+      </w:r>
+      <w:proofErr w:type="spellEnd"/>
+      <w:r>
+        <w:t xml:space="preserve">, </w:t>
+      </w:r>
+      <w:proofErr w:type="spellStart"/>
+      <w:r>
+        <w:t>Guide_Phone</w:t>
+      </w:r>
+      <w:proofErr w:type="spellEnd"/>
+      <w:r>
+        <w:t xml:space="preserve">, </w:t>
+      </w:r>
+      <w:proofErr w:type="spellStart"/>
+      <w:r>
+        <w:rPr>
+          <w:u w:val="dotted"/>
+        </w:rPr>
+        <w:t>Vac_id</w:t>
+      </w:r>
+      <w:proofErr w:type="spellEnd"/>
+      <w:r>
+        <w:t>)</w:t>
+      </w:r>
+    </w:p>
+    <w:p>
+      <w:proofErr w:type="spellStart"/>
+      <w:r>
+        <w:t>Vac_id</w:t>
+      </w:r>
+      <w:proofErr w:type="spellEnd"/>
+      <w:r>
+        <w:t xml:space="preserve"> is Foreign Key, verwijst </w:t>
+      </w:r>
+      <w:proofErr w:type="spellStart"/>
+      <w:r>
+        <w:t>naar</w:t>
+      </w:r>
+      <w:proofErr w:type="spellEnd"/>
+      <w:r>
+        <w:t xml:space="preserve"> </w:t>
+      </w:r>
+      <w:proofErr w:type="spellStart"/>
+      <w:r>
+        <w:t>Vac_id</w:t>
+      </w:r>
+      <w:proofErr w:type="spellEnd"/>
+      <w:r>
+        <w:t xml:space="preserve"> in Vacation</w:t>
       </w:r>
     </w:p>
     <w:sectPr>
@@ -5152,6 +5458,7 @@
   </w:compat>
   <w:rsids>
     <w:rsidRoot w:val="00C01BDD"/>
+    <w:rsid w:val="000D7774"/>
     <w:rsid w:val="003B3E4C"/>
     <w:rsid w:val="00781E3F"/>
     <w:rsid w:val="007A43CA"/>
@@ -5914,7 +6221,7 @@
 </file>
 
 <file path=customXml/itemProps2.xml><?xml version="1.0" encoding="utf-8"?>
-<ds:datastoreItem xmlns:ds="http://schemas.openxmlformats.org/officeDocument/2006/customXml" ds:itemID="{4740CA8C-9BE6-4A66-82E4-759021972A6E}">
+<ds:datastoreItem xmlns:ds="http://schemas.openxmlformats.org/officeDocument/2006/customXml" ds:itemID="{6FD52586-C09E-41B9-B5F6-53363EF9CBCD}">
   <ds:schemaRefs>
     <ds:schemaRef ds:uri="http://schemas.openxmlformats.org/officeDocument/2006/bibliography"/>
   </ds:schemaRefs>

</xml_diff>

<commit_message>
RRM is 100% up to date
</commit_message>
<xml_diff>
--- a/Gewenste situatie/RRM/Relationeel Representatiemodel.docx
+++ b/Gewenste situatie/RRM/Relationeel Representatiemodel.docx
@@ -112,7 +112,6 @@
                         <w:szCs w:val="88"/>
                       </w:rPr>
                     </w:pPr>
-                    <w:proofErr w:type="spellStart"/>
                     <w:r>
                       <w:rPr>
                         <w:rFonts w:asciiTheme="majorHAnsi" w:eastAsiaTheme="majorEastAsia" w:hAnsiTheme="majorHAnsi" w:cstheme="majorBidi"/>
@@ -120,29 +119,8 @@
                         <w:sz w:val="88"/>
                         <w:szCs w:val="88"/>
                       </w:rPr>
-                      <w:t>Relationeel</w:t>
+                      <w:t>Relationeel Representatiemodel</w:t>
                     </w:r>
-                    <w:proofErr w:type="spellEnd"/>
-                    <w:r>
-                      <w:rPr>
-                        <w:rFonts w:asciiTheme="majorHAnsi" w:eastAsiaTheme="majorEastAsia" w:hAnsiTheme="majorHAnsi" w:cstheme="majorBidi"/>
-                        <w:color w:val="5B9BD5" w:themeColor="accent1"/>
-                        <w:sz w:val="88"/>
-                        <w:szCs w:val="88"/>
-                      </w:rPr>
-                      <w:t xml:space="preserve"> </w:t>
-                    </w:r>
-                    <w:proofErr w:type="spellStart"/>
-                    <w:r>
-                      <w:rPr>
-                        <w:rFonts w:asciiTheme="majorHAnsi" w:eastAsiaTheme="majorEastAsia" w:hAnsiTheme="majorHAnsi" w:cstheme="majorBidi"/>
-                        <w:color w:val="5B9BD5" w:themeColor="accent1"/>
-                        <w:sz w:val="88"/>
-                        <w:szCs w:val="88"/>
-                      </w:rPr>
-                      <w:t>Representatiemodel</w:t>
-                    </w:r>
-                    <w:proofErr w:type="spellEnd"/>
                   </w:p>
                 </w:sdtContent>
               </w:sdt>
@@ -2732,7 +2710,7 @@
       </w:r>
       <w:r>
         <w:rPr>
-          <w:u w:val="dotted"/>
+          <w:u w:val="single"/>
         </w:rPr>
         <w:t>Product_Number</w:t>
       </w:r>
@@ -2854,7 +2832,7 @@
       </w:r>
       <w:r>
         <w:rPr>
-          <w:u w:val="single"/>
+          <w:u w:val="dotted"/>
         </w:rPr>
         <w:t>Storage_Code</w:t>
       </w:r>
@@ -2925,11 +2903,53 @@
         <w:t>,</w:t>
       </w:r>
       <w:r>
-        <w:t xml:space="preserve"> Production_Cost, Margin, Product_Image, Product_Name, </w:t>
-      </w:r>
-      <w:r>
-        <w:t>Product_Description, Product_Size, Product_Color, Product_Inventory</w:t>
-      </w:r>
+        <w:t xml:space="preserve"> </w:t>
+      </w:r>
+      <w:proofErr w:type="spellStart"/>
+      <w:r>
+        <w:t>Production_Cost</w:t>
+      </w:r>
+      <w:proofErr w:type="spellEnd"/>
+      <w:r>
+        <w:t xml:space="preserve">, Margin, </w:t>
+      </w:r>
+      <w:proofErr w:type="spellStart"/>
+      <w:r>
+        <w:t>Product_Image</w:t>
+      </w:r>
+      <w:proofErr w:type="spellEnd"/>
+      <w:r>
+        <w:t xml:space="preserve">, </w:t>
+      </w:r>
+      <w:proofErr w:type="spellStart"/>
+      <w:r>
+        <w:t>Product_Name</w:t>
+      </w:r>
+      <w:proofErr w:type="spellEnd"/>
+      <w:r>
+        <w:t xml:space="preserve">, </w:t>
+      </w:r>
+      <w:proofErr w:type="spellStart"/>
+      <w:r>
+        <w:t>Product_Description</w:t>
+      </w:r>
+      <w:proofErr w:type="spellEnd"/>
+      <w:r>
+        <w:t xml:space="preserve">, </w:t>
+      </w:r>
+      <w:proofErr w:type="spellStart"/>
+      <w:r>
+        <w:t>Product_Size</w:t>
+      </w:r>
+      <w:proofErr w:type="spellEnd"/>
+      <w:r>
+        <w:t xml:space="preserve">, </w:t>
+      </w:r>
+      <w:proofErr w:type="spellStart"/>
+      <w:r>
+        <w:t>Product_Color</w:t>
+      </w:r>
+      <w:proofErr w:type="spellEnd"/>
       <w:r>
         <w:t>)</w:t>
       </w:r>
@@ -2943,8 +2963,35 @@
         <w:t xml:space="preserve"> </w:t>
       </w:r>
       <w:r>
-        <w:t>is Foreign Key, verwijst naar Prod_Type_Code in Product_Type</w:t>
-      </w:r>
+        <w:t xml:space="preserve">is Foreign Key, verwijst </w:t>
+      </w:r>
+      <w:proofErr w:type="spellStart"/>
+      <w:r>
+        <w:t>naar</w:t>
+      </w:r>
+      <w:proofErr w:type="spellEnd"/>
+      <w:r>
+        <w:t xml:space="preserve"> </w:t>
+      </w:r>
+      <w:proofErr w:type="spellStart"/>
+      <w:r>
+        <w:t>Prod</w:t>
+      </w:r>
+      <w:r>
+        <w:t>uct</w:t>
+      </w:r>
+      <w:r>
+        <w:t>_Type_Code</w:t>
+      </w:r>
+      <w:proofErr w:type="spellEnd"/>
+      <w:r>
+        <w:t xml:space="preserve"> in </w:t>
+      </w:r>
+      <w:proofErr w:type="spellStart"/>
+      <w:r>
+        <w:t>Product_Type</w:t>
+      </w:r>
+      <w:proofErr w:type="spellEnd"/>
     </w:p>
     <w:p>
       <w:pPr>
@@ -2961,32 +3008,20 @@
         <w:t>(</w:t>
       </w:r>
       <w:r>
-        <w:t xml:space="preserve">Sales_Year, Sales_Period, </w:t>
-      </w:r>
-      <w:r>
-        <w:rPr>
-          <w:u w:val="dotted"/>
-        </w:rPr>
-        <w:t>Product_Number</w:t>
+        <w:rPr>
+          <w:u w:val="single"/>
+        </w:rPr>
+        <w:t>Sales_Year, Sales_Period, Product_Number, Retailer_Code</w:t>
+      </w:r>
+      <w:r>
+        <w:t>, Retailer_Name, Sales_Target</w:t>
       </w:r>
       <w:r>
         <w:t xml:space="preserve">, </w:t>
       </w:r>
       <w:r>
         <w:rPr>
-          <w:u w:val="dotted"/>
-        </w:rPr>
-        <w:t>Retailer_Code</w:t>
-      </w:r>
-      <w:r>
-        <w:t>, Retailer_Name, Sales_Target</w:t>
-      </w:r>
-      <w:r>
-        <w:t xml:space="preserve">, </w:t>
-      </w:r>
-      <w:r>
-        <w:rPr>
-          <w:u w:val="dotted"/>
+          <w:u w:val="single"/>
         </w:rPr>
         <w:t>Emp_Id</w:t>
       </w:r>
@@ -3066,42 +3101,73 @@
         <w:pStyle w:val="Heading1"/>
       </w:pPr>
       <w:bookmarkStart w:id="7" w:name="_Toc507158782"/>
+      <w:proofErr w:type="spellStart"/>
       <w:r>
         <w:t>Product_Type</w:t>
       </w:r>
+      <w:proofErr w:type="spellEnd"/>
       <w:r>
         <w:t xml:space="preserve"> </w:t>
       </w:r>
       <w:r>
         <w:t>(</w:t>
       </w:r>
-      <w:r>
-        <w:t xml:space="preserve">Prod_Type_En, </w:t>
-      </w:r>
+      <w:proofErr w:type="spellStart"/>
+      <w:r>
+        <w:t>Prod_Type_En</w:t>
+      </w:r>
+      <w:proofErr w:type="spellEnd"/>
+      <w:r>
+        <w:t xml:space="preserve">, </w:t>
+      </w:r>
+      <w:proofErr w:type="spellStart"/>
       <w:r>
         <w:rPr>
           <w:u w:val="single"/>
         </w:rPr>
         <w:t>Prod_Type_Code</w:t>
       </w:r>
+      <w:proofErr w:type="spellEnd"/>
       <w:r>
         <w:t xml:space="preserve">, </w:t>
       </w:r>
+      <w:proofErr w:type="spellStart"/>
       <w:r>
         <w:rPr>
           <w:u w:val="dotted"/>
         </w:rPr>
-        <w:t>Prod_Line_Code</w:t>
-      </w:r>
+        <w:t>Prod</w:t>
+      </w:r>
+      <w:r>
+        <w:rPr>
+          <w:u w:val="dotted"/>
+        </w:rPr>
+        <w:t>uct</w:t>
+      </w:r>
+      <w:r>
+        <w:rPr>
+          <w:u w:val="dotted"/>
+        </w:rPr>
+        <w:t>_Line_Code</w:t>
+      </w:r>
+      <w:proofErr w:type="spellEnd"/>
       <w:r>
         <w:t>)</w:t>
       </w:r>
       <w:bookmarkEnd w:id="7"/>
     </w:p>
     <w:p>
-      <w:r>
-        <w:t>Prod_Line_Code</w:t>
-      </w:r>
+      <w:proofErr w:type="spellStart"/>
+      <w:r>
+        <w:t>Prod</w:t>
+      </w:r>
+      <w:r>
+        <w:t>uct</w:t>
+      </w:r>
+      <w:r>
+        <w:t>_Line_Code</w:t>
+      </w:r>
+      <w:proofErr w:type="spellEnd"/>
       <w:r>
         <w:t xml:space="preserve"> </w:t>
       </w:r>
@@ -3127,10 +3193,31 @@
         <w:rPr>
           <w:u w:val="single"/>
         </w:rPr>
-        <w:t>Customer_Id</w:t>
-      </w:r>
-      <w:r>
-        <w:t>, First_Name, Last_Name, Address, City, State. Zip, Company_Name, Type, Discount, Max_Quantity_Order</w:t>
+        <w:t>Id</w:t>
+      </w:r>
+      <w:r>
+        <w:t>, Fn</w:t>
+      </w:r>
+      <w:r>
+        <w:t>ame, L</w:t>
+      </w:r>
+      <w:r>
+        <w:t>n</w:t>
+      </w:r>
+      <w:r>
+        <w:t xml:space="preserve">ame, Address, City, State. Zip, </w:t>
+      </w:r>
+      <w:r>
+        <w:t xml:space="preserve">Phone, </w:t>
+      </w:r>
+      <w:r>
+        <w:t>Com</w:t>
+      </w:r>
+      <w:r>
+        <w:t>pany_Name, Type, Discount, Max_quantity_o</w:t>
+      </w:r>
+      <w:r>
+        <w:t>rder</w:t>
       </w:r>
       <w:r>
         <w:t>)</w:t>
@@ -3152,44 +3239,33 @@
       <w:r>
         <w:t>(</w:t>
       </w:r>
-      <w:proofErr w:type="spellStart"/>
       <w:r>
         <w:rPr>
           <w:u w:val="single"/>
         </w:rPr>
         <w:t>Retailer_Code</w:t>
       </w:r>
-      <w:proofErr w:type="spellEnd"/>
       <w:r>
         <w:t>,</w:t>
       </w:r>
       <w:r>
-        <w:t xml:space="preserve"> </w:t>
-      </w:r>
-      <w:proofErr w:type="spellStart"/>
-      <w:r>
-        <w:t>Company_Name</w:t>
-      </w:r>
-      <w:proofErr w:type="spellEnd"/>
+        <w:t xml:space="preserve"> Company_Name</w:t>
+      </w:r>
       <w:r>
         <w:t xml:space="preserve">, </w:t>
       </w:r>
-      <w:proofErr w:type="spellStart"/>
       <w:r>
         <w:rPr>
           <w:u w:val="dotted"/>
         </w:rPr>
         <w:t>Retailer_Type_Code</w:t>
       </w:r>
-      <w:proofErr w:type="spellEnd"/>
       <w:r>
         <w:t>)</w:t>
       </w:r>
       <w:bookmarkEnd w:id="9"/>
     </w:p>
     <w:p>
-      <w:bookmarkStart w:id="10" w:name="_GoBack"/>
-      <w:bookmarkEnd w:id="10"/>
       <w:r>
         <w:t>Retailer_Type_Code</w:t>
       </w:r>
@@ -3207,16 +3283,19 @@
       <w:pPr>
         <w:pStyle w:val="Heading1"/>
       </w:pPr>
-      <w:bookmarkStart w:id="11" w:name="_Toc507158785"/>
+      <w:bookmarkStart w:id="10" w:name="_Toc507158785"/>
+      <w:proofErr w:type="spellStart"/>
       <w:r>
         <w:t>Retailer_Type</w:t>
       </w:r>
+      <w:proofErr w:type="spellEnd"/>
       <w:r>
         <w:t xml:space="preserve"> </w:t>
       </w:r>
       <w:r>
         <w:t>(</w:t>
       </w:r>
+      <w:proofErr w:type="spellStart"/>
       <w:r>
         <w:rPr>
           <w:u w:val="single"/>
@@ -3235,23 +3314,29 @@
         </w:rPr>
         <w:t>Code</w:t>
       </w:r>
+      <w:proofErr w:type="spellEnd"/>
       <w:r>
         <w:t xml:space="preserve">, </w:t>
       </w:r>
-      <w:r>
-        <w:t>Type_Name_En</w:t>
-      </w:r>
+      <w:proofErr w:type="spellStart"/>
+      <w:r>
+        <w:t>Type_n</w:t>
+      </w:r>
+      <w:r>
+        <w:t>ame_En</w:t>
+      </w:r>
+      <w:proofErr w:type="spellEnd"/>
       <w:r>
         <w:t>)</w:t>
       </w:r>
-      <w:bookmarkEnd w:id="11"/>
+      <w:bookmarkEnd w:id="10"/>
     </w:p>
     <w:p/>
     <w:p>
       <w:pPr>
         <w:pStyle w:val="Heading1"/>
       </w:pPr>
-      <w:bookmarkStart w:id="12" w:name="_Toc507158786"/>
+      <w:bookmarkStart w:id="11" w:name="_Toc507158786"/>
       <w:r>
         <w:lastRenderedPageBreak/>
         <w:t>Return_Reason</w:t>
@@ -3274,14 +3359,14 @@
       <w:r>
         <w:t>)</w:t>
       </w:r>
-      <w:bookmarkEnd w:id="12"/>
+      <w:bookmarkEnd w:id="11"/>
     </w:p>
     <w:p/>
     <w:p>
       <w:pPr>
         <w:pStyle w:val="Heading1"/>
       </w:pPr>
-      <w:bookmarkStart w:id="13" w:name="_Toc507158787"/>
+      <w:bookmarkStart w:id="12" w:name="_Toc507158787"/>
       <w:r>
         <w:t>Returned_Item</w:t>
       </w:r>
@@ -3316,12 +3401,18 @@
         <w:rPr>
           <w:u w:val="dotted"/>
         </w:rPr>
-        <w:t>Order_Detail_Code, Order_Detail_Product</w:t>
+        <w:t>Order_</w:t>
+      </w:r>
+      <w:r>
+        <w:rPr>
+          <w:u w:val="dotted"/>
+        </w:rPr>
+        <w:t>Item_Id</w:t>
       </w:r>
       <w:r>
         <w:t>)</w:t>
       </w:r>
-      <w:bookmarkEnd w:id="13"/>
+      <w:bookmarkEnd w:id="12"/>
     </w:p>
     <w:p>
       <w:r>
@@ -3331,29 +3422,32 @@
         <w:t xml:space="preserve"> </w:t>
       </w:r>
       <w:r>
-        <w:t>is Foreign Key, verwijst naar Return_Reason_Code in Return_</w:t>
-      </w:r>
-      <w:proofErr w:type="gramStart"/>
-      <w:r>
-        <w:t>Reason</w:t>
-      </w:r>
-      <w:proofErr w:type="gramEnd"/>
+        <w:t>is Foreign Key, verwijst naar Return_Reason_Code in Return_Reason</w:t>
+      </w:r>
       <w:r>
         <w:br/>
-        <w:t>(Order_Detail_code, Order_Detail_Product)</w:t>
+      </w:r>
+      <w:r>
+        <w:t>Order_Item_Id</w:t>
       </w:r>
       <w:r>
         <w:t xml:space="preserve"> </w:t>
       </w:r>
       <w:r>
-        <w:t>is Foreign Key, verwijst naar (Order_Id, Product_Id) in Order_Item</w:t>
+        <w:t xml:space="preserve">is Foreign Key, verwijst naar </w:t>
+      </w:r>
+      <w:r>
+        <w:t xml:space="preserve">Order_Item_Id </w:t>
+      </w:r>
+      <w:r>
+        <w:t>in Order_Item</w:t>
       </w:r>
     </w:p>
     <w:p>
       <w:pPr>
         <w:pStyle w:val="Heading1"/>
       </w:pPr>
-      <w:bookmarkStart w:id="14" w:name="_Toc507158788"/>
+      <w:bookmarkStart w:id="13" w:name="_Toc507158788"/>
       <w:r>
         <w:t>Order_Item</w:t>
       </w:r>
@@ -3367,30 +3461,57 @@
         <w:rPr>
           <w:u w:val="single"/>
         </w:rPr>
-        <w:t>Order_Id, Product_Id</w:t>
+        <w:t>Order_Item_Id</w:t>
+      </w:r>
+      <w:r>
+        <w:t xml:space="preserve">, </w:t>
+      </w:r>
+      <w:r>
+        <w:rPr>
+          <w:u w:val="dotted"/>
+        </w:rPr>
+        <w:t>Order_Id</w:t>
+      </w:r>
+      <w:r>
+        <w:t xml:space="preserve">, </w:t>
+      </w:r>
+      <w:r>
+        <w:rPr>
+          <w:u w:val="dotted"/>
+        </w:rPr>
+        <w:t>Product_Number</w:t>
       </w:r>
       <w:r>
         <w:t>, Quantity, Ship_Date</w:t>
       </w:r>
       <w:r>
+        <w:t>, Price_Each</w:t>
+      </w:r>
+      <w:r>
         <w:t>)</w:t>
       </w:r>
-      <w:bookmarkEnd w:id="14"/>
-    </w:p>
-    <w:p>
-      <w:r>
-        <w:t>Order_Id is Foreign Key, verwijst naar Order_Id in Order</w:t>
+      <w:bookmarkEnd w:id="13"/>
+    </w:p>
+    <w:p>
+      <w:r>
+        <w:t>Order_Id is Foreign Key, verwijst n</w:t>
+      </w:r>
+      <w:r>
+        <w:t>aar Order_Id in Order</w:t>
       </w:r>
       <w:r>
         <w:br/>
-        <w:t>Product_Id is Foreign Key, verwijst naar Product_Number in Product</w:t>
+        <w:t>Product_Number</w:t>
+      </w:r>
+      <w:r>
+        <w:t xml:space="preserve"> is Foreign Key, verwijst naar Product_Number in Product</w:t>
       </w:r>
     </w:p>
     <w:p>
       <w:pPr>
         <w:pStyle w:val="Heading1"/>
       </w:pPr>
-      <w:bookmarkStart w:id="15" w:name="_Toc507158789"/>
+      <w:bookmarkStart w:id="14" w:name="_Toc507158789"/>
       <w:r>
         <w:t>Order_Finance</w:t>
       </w:r>
@@ -3412,14 +3533,14 @@
       <w:r>
         <w:t>)</w:t>
       </w:r>
-      <w:bookmarkEnd w:id="15"/>
+      <w:bookmarkEnd w:id="14"/>
     </w:p>
     <w:p/>
     <w:p>
       <w:pPr>
         <w:pStyle w:val="Heading1"/>
       </w:pPr>
-      <w:bookmarkStart w:id="16" w:name="_Toc507158790"/>
+      <w:bookmarkStart w:id="15" w:name="_Toc507158790"/>
       <w:r>
         <w:t>Order</w:t>
       </w:r>
@@ -3453,15 +3574,18 @@
       <w:r>
         <w:t xml:space="preserve">(fin), </w:t>
       </w:r>
+      <w:proofErr w:type="spellStart"/>
       <w:r>
         <w:rPr>
           <w:u w:val="dotted"/>
         </w:rPr>
         <w:t>Order_Method_Code</w:t>
       </w:r>
+      <w:proofErr w:type="spellEnd"/>
       <w:r>
         <w:t xml:space="preserve">, </w:t>
       </w:r>
+      <w:proofErr w:type="spellStart"/>
       <w:r>
         <w:rPr>
           <w:u w:val="dotted"/>
@@ -3478,78 +3602,191 @@
         <w:rPr>
           <w:u w:val="dotted"/>
         </w:rPr>
+        <w:t>Code</w:t>
+      </w:r>
+      <w:proofErr w:type="spellEnd"/>
+      <w:r>
+        <w:t>, Region</w:t>
+      </w:r>
+      <w:r>
+        <w:t xml:space="preserve">, </w:t>
+      </w:r>
+      <w:proofErr w:type="spellStart"/>
+      <w:r>
+        <w:rPr>
+          <w:u w:val="dotted"/>
+        </w:rPr>
+        <w:t>Finance_Code</w:t>
+      </w:r>
+      <w:proofErr w:type="spellEnd"/>
+      <w:r>
+        <w:rPr>
+          <w:u w:val="dotted"/>
+        </w:rPr>
+        <w:t xml:space="preserve">, </w:t>
+      </w:r>
+      <w:proofErr w:type="spellStart"/>
+      <w:r>
+        <w:rPr>
+          <w:u w:val="dotted"/>
+        </w:rPr>
+        <w:t>Cust_Id</w:t>
+      </w:r>
+      <w:proofErr w:type="spellEnd"/>
+      <w:r>
+        <w:t>, Status</w:t>
+      </w:r>
+      <w:r>
+        <w:t>)</w:t>
+      </w:r>
+      <w:bookmarkEnd w:id="15"/>
+    </w:p>
+    <w:p>
+      <w:proofErr w:type="spellStart"/>
+      <w:r>
+        <w:t>Emp_Id</w:t>
+      </w:r>
+      <w:proofErr w:type="spellEnd"/>
+      <w:r>
+        <w:t xml:space="preserve"> is Foreign Key, verwijst </w:t>
+      </w:r>
+      <w:proofErr w:type="spellStart"/>
+      <w:r>
+        <w:t>naar</w:t>
+      </w:r>
+      <w:proofErr w:type="spellEnd"/>
+      <w:r>
+        <w:t xml:space="preserve"> </w:t>
+      </w:r>
+      <w:proofErr w:type="spellStart"/>
+      <w:r>
+        <w:t>Emp_Id</w:t>
+      </w:r>
+      <w:proofErr w:type="spellEnd"/>
+      <w:r>
+        <w:t xml:space="preserve"> in Employee</w:t>
+      </w:r>
+      <w:r>
+        <w:br/>
+      </w:r>
+      <w:proofErr w:type="spellStart"/>
+      <w:r>
+        <w:t>Order_Method_Code</w:t>
+      </w:r>
+      <w:proofErr w:type="spellEnd"/>
+      <w:r>
+        <w:t xml:space="preserve"> is Foreign Key, verwijst </w:t>
+      </w:r>
+      <w:proofErr w:type="spellStart"/>
+      <w:r>
+        <w:t>naar</w:t>
+      </w:r>
+      <w:proofErr w:type="spellEnd"/>
+      <w:r>
+        <w:t xml:space="preserve"> </w:t>
+      </w:r>
+      <w:proofErr w:type="spellStart"/>
+      <w:r>
+        <w:t>Order_Method_Code</w:t>
+      </w:r>
+      <w:proofErr w:type="spellEnd"/>
+      <w:r>
+        <w:t xml:space="preserve"> in </w:t>
+      </w:r>
+      <w:proofErr w:type="spellStart"/>
+      <w:r>
+        <w:t>Order_Method</w:t>
+      </w:r>
+      <w:proofErr w:type="spellEnd"/>
+      <w:r>
+        <w:br/>
+      </w:r>
+      <w:proofErr w:type="spellStart"/>
+      <w:r>
+        <w:t>Retailer_</w:t>
+      </w:r>
+      <w:r>
+        <w:t>Site_</w:t>
+      </w:r>
+      <w:r>
+        <w:t>Code</w:t>
+      </w:r>
+      <w:proofErr w:type="spellEnd"/>
+      <w:r>
+        <w:t xml:space="preserve"> is Foreign Key</w:t>
+      </w:r>
+      <w:r>
+        <w:t xml:space="preserve">, verwijst </w:t>
+      </w:r>
+      <w:proofErr w:type="spellStart"/>
+      <w:r>
+        <w:t>naar</w:t>
+      </w:r>
+      <w:proofErr w:type="spellEnd"/>
+      <w:r>
+        <w:t xml:space="preserve"> </w:t>
+      </w:r>
+      <w:proofErr w:type="spellStart"/>
+      <w:r>
+        <w:t>Retailer_Site_Code</w:t>
+      </w:r>
+      <w:proofErr w:type="spellEnd"/>
+      <w:r>
+        <w:t xml:space="preserve"> in </w:t>
+      </w:r>
+      <w:proofErr w:type="spellStart"/>
+      <w:r>
+        <w:t>Retailer_Site</w:t>
+      </w:r>
+      <w:proofErr w:type="spellEnd"/>
+      <w:r>
+        <w:br/>
+      </w:r>
+      <w:proofErr w:type="spellStart"/>
+      <w:r>
+        <w:t>Finance_Code</w:t>
+      </w:r>
+      <w:proofErr w:type="spellEnd"/>
+      <w:r>
+        <w:t xml:space="preserve"> is Foreign Key, verwijst </w:t>
+      </w:r>
+      <w:proofErr w:type="spellStart"/>
+      <w:r>
+        <w:t>naar</w:t>
+      </w:r>
+      <w:proofErr w:type="spellEnd"/>
+      <w:r>
+        <w:t xml:space="preserve"> </w:t>
+      </w:r>
+      <w:proofErr w:type="spellStart"/>
+      <w:r>
+        <w:t>Finance_Code</w:t>
+      </w:r>
+      <w:proofErr w:type="spellEnd"/>
+      <w:r>
+        <w:t xml:space="preserve"> in </w:t>
+      </w:r>
+      <w:proofErr w:type="spellStart"/>
+      <w:r>
+        <w:t>Order_f</w:t>
+      </w:r>
+      <w:r>
+        <w:t>inance</w:t>
+      </w:r>
+      <w:proofErr w:type="spellEnd"/>
+      <w:r>
+        <w:br/>
+      </w:r>
+      <w:proofErr w:type="spellStart"/>
+      <w:r>
+        <w:t>Cust_Id</w:t>
+      </w:r>
+      <w:proofErr w:type="spellEnd"/>
+      <w:r>
+        <w:t xml:space="preserve"> is Foreign Key, verwijst naar </w:t>
+      </w:r>
+      <w:r>
         <w:t>Id</w:t>
-      </w:r>
-      <w:r>
-        <w:t>, Region</w:t>
-      </w:r>
-      <w:r>
-        <w:t xml:space="preserve">, </w:t>
-      </w:r>
-      <w:r>
-        <w:rPr>
-          <w:u w:val="dotted"/>
-        </w:rPr>
-        <w:t>Finance_Code</w:t>
-      </w:r>
-      <w:r>
-        <w:rPr>
-          <w:u w:val="dotted"/>
-        </w:rPr>
-        <w:t>, Customer_Id</w:t>
-      </w:r>
-      <w:r>
-        <w:t>)</w:t>
-      </w:r>
-      <w:bookmarkEnd w:id="16"/>
-    </w:p>
-    <w:p>
-      <w:r>
-        <w:t>Emp_Id</w:t>
-      </w:r>
-      <w:r>
-        <w:t xml:space="preserve"> is Foreign Key, verwijst naar Emp_Id in Employee</w:t>
-      </w:r>
-      <w:r>
-        <w:br/>
-        <w:t>Order_Method_Code is Foreign Key, verwijst naar Order_Method_Code in Order_Method</w:t>
-      </w:r>
-      <w:r>
-        <w:br/>
-        <w:t>Retailer_</w:t>
-      </w:r>
-      <w:r>
-        <w:t>Site_</w:t>
-      </w:r>
-      <w:r>
-        <w:t>Id is Foreign Key, verwijst naar Retailer_Site_Id in Retailer_Site</w:t>
-      </w:r>
-      <w:r>
-        <w:br/>
-      </w:r>
-      <w:r>
-        <w:t>Finance_Code</w:t>
-      </w:r>
-      <w:r>
-        <w:t xml:space="preserve"> is Foreign Key, verwijst naar </w:t>
-      </w:r>
-      <w:r>
-        <w:t>Finance_Code</w:t>
-      </w:r>
-      <w:r>
-        <w:t xml:space="preserve"> in Order_Finance</w:t>
-      </w:r>
-      <w:r>
-        <w:br/>
-      </w:r>
-      <w:r>
-        <w:t>Customer_Id</w:t>
-      </w:r>
-      <w:r>
-        <w:t xml:space="preserve"> is Foreign Key, verwijst naar </w:t>
-      </w:r>
-      <w:r>
-        <w:t>Customer_Id</w:t>
       </w:r>
       <w:r>
         <w:t xml:space="preserve"> in Customer</w:t>
@@ -3559,7 +3796,7 @@
       <w:pPr>
         <w:pStyle w:val="Heading1"/>
       </w:pPr>
-      <w:bookmarkStart w:id="17" w:name="_Toc507158791"/>
+      <w:bookmarkStart w:id="16" w:name="_Toc507158791"/>
       <w:r>
         <w:t>Order_Method</w:t>
       </w:r>
@@ -3581,14 +3818,14 @@
       <w:r>
         <w:t>)</w:t>
       </w:r>
-      <w:bookmarkEnd w:id="17"/>
+      <w:bookmarkEnd w:id="16"/>
     </w:p>
     <w:p/>
     <w:p>
       <w:pPr>
         <w:pStyle w:val="Heading1"/>
       </w:pPr>
-      <w:bookmarkStart w:id="18" w:name="_Toc507158792"/>
+      <w:bookmarkStart w:id="17" w:name="_Toc507158792"/>
       <w:r>
         <w:t>Department</w:t>
       </w:r>
@@ -3616,7 +3853,7 @@
       <w:r>
         <w:t>)</w:t>
       </w:r>
-      <w:bookmarkEnd w:id="18"/>
+      <w:bookmarkEnd w:id="17"/>
     </w:p>
     <w:p>
       <w:r>
@@ -3627,7 +3864,7 @@
       <w:pPr>
         <w:pStyle w:val="Heading1"/>
       </w:pPr>
-      <w:bookmarkStart w:id="19" w:name="_Toc507158793"/>
+      <w:bookmarkStart w:id="18" w:name="_Toc507158793"/>
       <w:r>
         <w:t>Branch</w:t>
       </w:r>
@@ -3644,27 +3881,51 @@
         <w:t>Branch_Code</w:t>
       </w:r>
       <w:r>
-        <w:t xml:space="preserve">, Adress1, Adress2, City, Region, Postal_Zone, </w:t>
-      </w:r>
+        <w:t>, A</w:t>
+      </w:r>
+      <w:r>
+        <w:t>d</w:t>
+      </w:r>
+      <w:r>
+        <w:t>dress1, A</w:t>
+      </w:r>
+      <w:r>
+        <w:t>d</w:t>
+      </w:r>
+      <w:r>
+        <w:t xml:space="preserve">dress2, City, Region, </w:t>
+      </w:r>
+      <w:proofErr w:type="spellStart"/>
+      <w:r>
+        <w:t>Postal_Zone</w:t>
+      </w:r>
+      <w:proofErr w:type="spellEnd"/>
+      <w:r>
+        <w:t xml:space="preserve">, </w:t>
+      </w:r>
+      <w:proofErr w:type="spellStart"/>
       <w:r>
         <w:rPr>
           <w:u w:val="dotted"/>
         </w:rPr>
         <w:t>Dept_Id</w:t>
       </w:r>
+      <w:proofErr w:type="spellEnd"/>
       <w:r>
         <w:t xml:space="preserve">, </w:t>
       </w:r>
+      <w:proofErr w:type="spellStart"/>
       <w:r>
         <w:rPr>
           <w:u w:val="dotted"/>
         </w:rPr>
         <w:t>Country_Code</w:t>
       </w:r>
+      <w:proofErr w:type="spellEnd"/>
       <w:r>
         <w:t>)</w:t>
       </w:r>
-      <w:bookmarkEnd w:id="19"/>
+      <w:bookmarkEnd w:id="18"/>
     </w:p>
     <w:p>
       <w:r>
@@ -3679,7 +3940,7 @@
       <w:pPr>
         <w:pStyle w:val="Heading1"/>
       </w:pPr>
-      <w:bookmarkStart w:id="20" w:name="_Toc507158794"/>
+      <w:bookmarkStart w:id="19" w:name="_Toc507158794"/>
       <w:r>
         <w:t>Retailer_Site</w:t>
       </w:r>
@@ -3722,7 +3983,7 @@
       <w:r>
         <w:t>)</w:t>
       </w:r>
-      <w:bookmarkEnd w:id="20"/>
+      <w:bookmarkEnd w:id="19"/>
     </w:p>
     <w:p>
       <w:r>
@@ -3743,8 +4004,9 @@
       <w:pPr>
         <w:pStyle w:val="Heading1"/>
       </w:pPr>
-      <w:bookmarkStart w:id="21" w:name="_Toc507158795"/>
-      <w:r>
+      <w:bookmarkStart w:id="20" w:name="_Toc507158795"/>
+      <w:r>
+        <w:lastRenderedPageBreak/>
         <w:t>Country</w:t>
       </w:r>
       <w:r>
@@ -3763,19 +4025,27 @@
         <w:t>, Country, Language</w:t>
       </w:r>
       <w:r>
+        <w:t>, Minimum_Wage</w:t>
+      </w:r>
+      <w:r>
         <w:t>)</w:t>
       </w:r>
-      <w:bookmarkEnd w:id="21"/>
+      <w:bookmarkEnd w:id="20"/>
     </w:p>
     <w:p/>
     <w:p>
       <w:pPr>
         <w:pStyle w:val="Heading1"/>
       </w:pPr>
-      <w:bookmarkStart w:id="22" w:name="_Toc507158796"/>
-      <w:r>
-        <w:lastRenderedPageBreak/>
-        <w:t>Perf_Appraisal</w:t>
+      <w:bookmarkStart w:id="21" w:name="_Toc507158796"/>
+      <w:r>
+        <w:t>P</w:t>
+      </w:r>
+      <w:r>
+        <w:t>r</w:t>
+      </w:r>
+      <w:r>
+        <w:t>ef_Appraisal</w:t>
       </w:r>
       <w:r>
         <w:t xml:space="preserve"> </w:t>
@@ -3785,41 +4055,41 @@
       </w:r>
       <w:r>
         <w:rPr>
-          <w:u w:val="dotted"/>
-        </w:rPr>
-        <w:t>Emp_Id</w:t>
-      </w:r>
-      <w:r>
-        <w:t xml:space="preserve">, </w:t>
-      </w:r>
-      <w:r>
-        <w:rPr>
-          <w:u w:val="dotted"/>
-        </w:rPr>
-        <w:t>Manager_Id</w:t>
-      </w:r>
-      <w:r>
-        <w:t xml:space="preserve">, </w:t>
-      </w:r>
-      <w:r>
-        <w:rPr>
-          <w:u w:val="dotted"/>
-        </w:rPr>
-        <w:t>Target</w:t>
-      </w:r>
-      <w:r>
-        <w:rPr>
-          <w:u w:val="dotted"/>
+          <w:u w:val="single"/>
+        </w:rPr>
+        <w:t>Emp_Id, Manager_Id, Target</w:t>
+      </w:r>
+      <w:r>
+        <w:rPr>
+          <w:u w:val="single"/>
         </w:rPr>
         <w:t>_Code</w:t>
       </w:r>
       <w:r>
-        <w:t>, Description</w:t>
+        <w:rPr>
+          <w:u w:val="single"/>
+        </w:rPr>
+        <w:t>,</w:t>
+      </w:r>
+      <w:r>
+        <w:rPr>
+          <w:u w:val="single"/>
+        </w:rPr>
+        <w:t xml:space="preserve"> Timestamp</w:t>
+      </w:r>
+      <w:r>
+        <w:t>,</w:t>
+      </w:r>
+      <w:r>
+        <w:t xml:space="preserve"> Description</w:t>
+      </w:r>
+      <w:r>
+        <w:t>, Achievement</w:t>
       </w:r>
       <w:r>
         <w:t>)</w:t>
       </w:r>
-      <w:bookmarkEnd w:id="22"/>
+      <w:bookmarkEnd w:id="21"/>
     </w:p>
     <w:p>
       <w:r>
@@ -3844,7 +4114,7 @@
       <w:pPr>
         <w:pStyle w:val="Heading1"/>
       </w:pPr>
-      <w:bookmarkStart w:id="23" w:name="_Toc507158797"/>
+      <w:bookmarkStart w:id="22" w:name="_Toc507158797"/>
       <w:r>
         <w:t>Employee</w:t>
       </w:r>
@@ -3861,13 +4131,8 @@
         <w:t>Emp_Id</w:t>
       </w:r>
       <w:r>
-        <w:t xml:space="preserve">, Emp_FirstName, Emp_LastName, Street, City, State, Zip_Code, Phone, Status, Ss_Number, Start_Date, Termination_Date, Birth_Date, Bene_Health_Ins, Bene_Life_Ins, Bene_Day_Care, Sex, Salary, Phone_Work, Extension, Fax, Email, </w:t>
-      </w:r>
-      <w:proofErr w:type="gramStart"/>
-      <w:r>
-        <w:t>Cv</w:t>
-      </w:r>
-      <w:proofErr w:type="gramEnd"/>
+        <w:t>, Emp_FirstName, Emp_LastName, Street, City, State, Zip_Code, Phone, Status, Ss_Number, Start_Date, Termination_Date, Birth_Date, Bene_Health_Ins, Bene_Life_Ins, Bene_Day_Care, Sex, Salary, Phone_Work, Extension, Fax, Email, Cv</w:t>
+      </w:r>
       <w:r>
         <w:t xml:space="preserve">, </w:t>
       </w:r>
@@ -3898,7 +4163,7 @@
       <w:r>
         <w:t>)</w:t>
       </w:r>
-      <w:bookmarkEnd w:id="23"/>
+      <w:bookmarkEnd w:id="22"/>
     </w:p>
     <w:p>
       <w:r>
@@ -3935,21 +4200,11 @@
         <w:t>Branch_Code</w:t>
       </w:r>
       <w:r>
-        <w:t xml:space="preserve"> is Foreign Key, verwijst </w:t>
-      </w:r>
-      <w:proofErr w:type="spellStart"/>
-      <w:r>
-        <w:t>naar</w:t>
-      </w:r>
-      <w:proofErr w:type="spellEnd"/>
-      <w:r>
-        <w:t xml:space="preserve"> </w:t>
-      </w:r>
-      <w:proofErr w:type="spellStart"/>
+        <w:t xml:space="preserve"> is Foreign Key, verwijst naar </w:t>
+      </w:r>
       <w:r>
         <w:t>Branch_Code</w:t>
       </w:r>
-      <w:proofErr w:type="spellEnd"/>
       <w:r>
         <w:t xml:space="preserve"> in Branch</w:t>
       </w:r>
@@ -3958,32 +4213,19 @@
       <w:pPr>
         <w:pStyle w:val="Heading1"/>
       </w:pPr>
-      <w:proofErr w:type="spellStart"/>
-      <w:r>
-        <w:t>Volgt_Training</w:t>
-      </w:r>
-      <w:proofErr w:type="spellEnd"/>
-      <w:r>
-        <w:t xml:space="preserve"> (</w:t>
-      </w:r>
-      <w:proofErr w:type="spellStart"/>
+      <w:r>
+        <w:t>Volgt_Training (</w:t>
+      </w:r>
       <w:r>
         <w:rPr>
           <w:u w:val="single"/>
         </w:rPr>
-        <w:t>Emp_Id</w:t>
-      </w:r>
-      <w:proofErr w:type="spellEnd"/>
+        <w:t xml:space="preserve">Emp_Id, </w:t>
+      </w:r>
       <w:r>
         <w:rPr>
           <w:u w:val="single"/>
         </w:rPr>
-        <w:t xml:space="preserve">, </w:t>
-      </w:r>
-      <w:r>
-        <w:rPr>
-          <w:u w:val="single"/>
-        </w:rPr>
         <w:t>Year, Course</w:t>
       </w:r>
       <w:r>
@@ -3991,35 +4233,9 @@
       </w:r>
     </w:p>
     <w:p>
-      <w:proofErr w:type="spellStart"/>
-      <w:r>
-        <w:t>Emp_Id</w:t>
-      </w:r>
-      <w:proofErr w:type="spellEnd"/>
-      <w:r>
-        <w:t xml:space="preserve"> is Foreign Key, verwijst </w:t>
-      </w:r>
-      <w:proofErr w:type="spellStart"/>
-      <w:r>
-        <w:t>naar</w:t>
-      </w:r>
-      <w:proofErr w:type="spellEnd"/>
-      <w:r>
-        <w:t xml:space="preserve"> </w:t>
-      </w:r>
-      <w:proofErr w:type="spellStart"/>
-      <w:r>
-        <w:t>Emp_Id</w:t>
-      </w:r>
-      <w:proofErr w:type="spellEnd"/>
-      <w:r>
-        <w:t xml:space="preserve"> in </w:t>
-      </w:r>
-      <w:proofErr w:type="gramStart"/>
-      <w:r>
-        <w:t>Employee</w:t>
-      </w:r>
-      <w:proofErr w:type="gramEnd"/>
+      <w:r>
+        <w:t>Emp_Id is Foreign Key, verwijst naar Emp_Id in Employee</w:t>
+      </w:r>
       <w:r>
         <w:br/>
       </w:r>
@@ -4027,15 +4243,7 @@
         <w:t>(Year, Course)</w:t>
       </w:r>
       <w:r>
-        <w:t xml:space="preserve"> is Foreign Key, verwijst </w:t>
-      </w:r>
-      <w:proofErr w:type="spellStart"/>
-      <w:r>
-        <w:t>naar</w:t>
-      </w:r>
-      <w:proofErr w:type="spellEnd"/>
-      <w:r>
-        <w:t xml:space="preserve"> </w:t>
+        <w:t xml:space="preserve"> is Foreign Key, verwijst naar </w:t>
       </w:r>
       <w:r>
         <w:t>(</w:t>
@@ -4054,7 +4262,7 @@
       <w:pPr>
         <w:pStyle w:val="Heading1"/>
       </w:pPr>
-      <w:bookmarkStart w:id="24" w:name="_Toc507158798"/>
+      <w:bookmarkStart w:id="23" w:name="_Toc507158798"/>
       <w:r>
         <w:t>Training</w:t>
       </w:r>
@@ -4068,55 +4276,38 @@
         <w:rPr>
           <w:u w:val="single"/>
         </w:rPr>
-        <w:t>Year, Course</w:t>
+        <w:t>Training_Id</w:t>
       </w:r>
       <w:r>
         <w:t xml:space="preserve">, </w:t>
       </w:r>
-      <w:proofErr w:type="spellStart"/>
+      <w:r>
+        <w:t>Course</w:t>
+      </w:r>
+      <w:r>
+        <w:t xml:space="preserve">, </w:t>
+      </w:r>
       <w:r>
         <w:rPr>
           <w:u w:val="dotted"/>
         </w:rPr>
         <w:t>Pos_Numb</w:t>
       </w:r>
-      <w:proofErr w:type="spellEnd"/>
       <w:r>
         <w:t>)</w:t>
       </w:r>
-      <w:bookmarkEnd w:id="24"/>
-    </w:p>
-    <w:p>
-      <w:proofErr w:type="spellStart"/>
-      <w:r>
-        <w:t>Pos_Numb</w:t>
-      </w:r>
-      <w:proofErr w:type="spellEnd"/>
-      <w:r>
-        <w:t xml:space="preserve"> is Foreign Key, verwijst </w:t>
-      </w:r>
-      <w:proofErr w:type="spellStart"/>
-      <w:r>
-        <w:t>naar</w:t>
-      </w:r>
-      <w:proofErr w:type="spellEnd"/>
-      <w:r>
-        <w:t xml:space="preserve"> </w:t>
-      </w:r>
-      <w:proofErr w:type="spellStart"/>
-      <w:r>
-        <w:t>Pos_Numb</w:t>
-      </w:r>
-      <w:proofErr w:type="spellEnd"/>
-      <w:r>
-        <w:t xml:space="preserve"> in Position</w:t>
+      <w:bookmarkEnd w:id="23"/>
+    </w:p>
+    <w:p>
+      <w:r>
+        <w:t>Pos_Numb is Foreign Key, verwijst naar Pos_Numb in Position</w:t>
       </w:r>
     </w:p>
     <w:p>
       <w:pPr>
         <w:pStyle w:val="Heading1"/>
       </w:pPr>
-      <w:bookmarkStart w:id="25" w:name="_Toc507158799"/>
+      <w:bookmarkStart w:id="24" w:name="_Toc507158799"/>
       <w:r>
         <w:t>Bonus</w:t>
       </w:r>
@@ -4130,6 +4321,12 @@
         <w:rPr>
           <w:u w:val="single"/>
         </w:rPr>
+        <w:t>Bonus_id</w:t>
+      </w:r>
+      <w:r>
+        <w:t xml:space="preserve">, </w:t>
+      </w:r>
+      <w:r>
         <w:t>Bonus_Date</w:t>
       </w:r>
       <w:r>
@@ -4137,14 +4334,14 @@
       </w:r>
       <w:r>
         <w:rPr>
-          <w:u w:val="single"/>
+          <w:u w:val="dotted"/>
         </w:rPr>
         <w:t>Emp_Id</w:t>
       </w:r>
       <w:r>
         <w:t>)</w:t>
       </w:r>
-      <w:bookmarkEnd w:id="25"/>
+      <w:bookmarkEnd w:id="24"/>
     </w:p>
     <w:p>
       <w:r>
@@ -4155,7 +4352,7 @@
       <w:pPr>
         <w:pStyle w:val="Heading1"/>
       </w:pPr>
-      <w:bookmarkStart w:id="26" w:name="_Toc507158800"/>
+      <w:bookmarkStart w:id="25" w:name="_Toc507158800"/>
       <w:r>
         <w:t>Position</w:t>
       </w:r>
@@ -4177,14 +4374,14 @@
       <w:r>
         <w:t>)</w:t>
       </w:r>
-      <w:bookmarkEnd w:id="26"/>
+      <w:bookmarkEnd w:id="25"/>
     </w:p>
     <w:p/>
     <w:p>
       <w:pPr>
         <w:pStyle w:val="Heading1"/>
       </w:pPr>
-      <w:bookmarkStart w:id="27" w:name="_Toc507158801"/>
+      <w:bookmarkStart w:id="26" w:name="_Toc507158801"/>
       <w:r>
         <w:t>Target (</w:t>
       </w:r>
@@ -4197,14 +4394,14 @@
       <w:r>
         <w:t>, Target_Description_En)</w:t>
       </w:r>
-      <w:bookmarkEnd w:id="27"/>
+      <w:bookmarkEnd w:id="26"/>
     </w:p>
     <w:p/>
     <w:p>
       <w:pPr>
         <w:pStyle w:val="Heading1"/>
       </w:pPr>
-      <w:bookmarkStart w:id="28" w:name="_Toc507158802"/>
+      <w:bookmarkStart w:id="27" w:name="_Toc507158802"/>
       <w:r>
         <w:t>Storage (</w:t>
       </w:r>
@@ -4226,7 +4423,7 @@
       <w:r>
         <w:t>)</w:t>
       </w:r>
-      <w:bookmarkEnd w:id="28"/>
+      <w:bookmarkEnd w:id="27"/>
     </w:p>
     <w:p>
       <w:r>
@@ -4237,49 +4434,29 @@
       <w:pPr>
         <w:pStyle w:val="Heading1"/>
       </w:pPr>
-      <w:bookmarkStart w:id="29" w:name="_Toc507158803"/>
+      <w:bookmarkStart w:id="28" w:name="_Toc507158803"/>
       <w:r>
         <w:t>Booking (</w:t>
       </w:r>
-      <w:proofErr w:type="spellStart"/>
       <w:r>
         <w:rPr>
           <w:u w:val="single"/>
         </w:rPr>
         <w:t>Booking_Id</w:t>
       </w:r>
-      <w:proofErr w:type="spellEnd"/>
-      <w:r>
-        <w:t xml:space="preserve">, </w:t>
-      </w:r>
-      <w:proofErr w:type="spellStart"/>
-      <w:r>
-        <w:t>Transport_To</w:t>
-      </w:r>
-      <w:proofErr w:type="spellEnd"/>
-      <w:r>
-        <w:t xml:space="preserve">, </w:t>
-      </w:r>
-      <w:proofErr w:type="spellStart"/>
-      <w:r>
-        <w:t>Transport_From</w:t>
-      </w:r>
-      <w:proofErr w:type="spellEnd"/>
-      <w:r>
-        <w:t xml:space="preserve">, </w:t>
-      </w:r>
-      <w:proofErr w:type="spellStart"/>
+      <w:r>
+        <w:t xml:space="preserve">, Transport_To, Transport_From, </w:t>
+      </w:r>
       <w:r>
         <w:rPr>
           <w:u w:val="dotted"/>
         </w:rPr>
         <w:t>Vac_Id</w:t>
       </w:r>
-      <w:proofErr w:type="spellEnd"/>
       <w:r>
         <w:t>, Start_Date)</w:t>
       </w:r>
-      <w:bookmarkEnd w:id="29"/>
+      <w:bookmarkEnd w:id="28"/>
     </w:p>
     <w:p>
       <w:r>
@@ -4290,8 +4467,9 @@
       <w:pPr>
         <w:pStyle w:val="Heading1"/>
       </w:pPr>
-      <w:bookmarkStart w:id="30" w:name="_Toc507158804"/>
-      <w:r>
+      <w:bookmarkStart w:id="29" w:name="_Toc507158804"/>
+      <w:r>
+        <w:lastRenderedPageBreak/>
         <w:t>Traveller (</w:t>
       </w:r>
       <w:r>
@@ -4303,11 +4481,11 @@
       <w:r>
         <w:t>, IBan, Birth_Date, Sex)</w:t>
       </w:r>
-      <w:bookmarkEnd w:id="30"/>
-    </w:p>
-    <w:p>
-      <w:r>
-        <w:t>Customer_Id is Foreign Key, verwijst naar Customer_Id in Customer</w:t>
+      <w:bookmarkEnd w:id="29"/>
+    </w:p>
+    <w:p>
+      <w:r>
+        <w:t>Customer_Id is Foreign Key, verwijst naar Id in Customer</w:t>
       </w:r>
       <w:r>
         <w:br/>
@@ -4318,9 +4496,8 @@
       <w:pPr>
         <w:pStyle w:val="Heading1"/>
       </w:pPr>
-      <w:bookmarkStart w:id="31" w:name="_Toc507158805"/>
-      <w:r>
-        <w:lastRenderedPageBreak/>
+      <w:bookmarkStart w:id="30" w:name="_Toc507158805"/>
+      <w:r>
         <w:t>Vacation (</w:t>
       </w:r>
       <w:r>
@@ -4330,73 +4507,37 @@
         <w:t>Vac_Id</w:t>
       </w:r>
       <w:r>
-        <w:t xml:space="preserve">, Transport, Duration, </w:t>
-      </w:r>
-      <w:proofErr w:type="spellStart"/>
-      <w:r>
-        <w:t>Min_People</w:t>
-      </w:r>
-      <w:proofErr w:type="spellEnd"/>
-      <w:r>
-        <w:t xml:space="preserve">, </w:t>
-      </w:r>
-      <w:proofErr w:type="spellStart"/>
-      <w:r>
-        <w:t>Max_People</w:t>
-      </w:r>
-      <w:proofErr w:type="spellEnd"/>
-      <w:r>
-        <w:t xml:space="preserve">, </w:t>
-      </w:r>
-      <w:proofErr w:type="spellStart"/>
-      <w:r>
-        <w:t>Child_Proof</w:t>
-      </w:r>
-      <w:proofErr w:type="spellEnd"/>
+        <w:t>, Transport, Duration, Min_People, Max_People, Child_Proof</w:t>
+      </w:r>
       <w:r>
         <w:t xml:space="preserve"> </w:t>
       </w:r>
-      <w:proofErr w:type="spellStart"/>
       <w:r>
         <w:rPr>
           <w:u w:val="dotted"/>
         </w:rPr>
         <w:t>Prod_Type_Code</w:t>
       </w:r>
-      <w:proofErr w:type="spellEnd"/>
       <w:r>
         <w:t>, Price</w:t>
       </w:r>
       <w:r>
         <w:t>)</w:t>
       </w:r>
+      <w:bookmarkEnd w:id="30"/>
+    </w:p>
+    <w:p>
+      <w:r>
+        <w:t>Prod_Type_Code is Foreign Key, verwijst naar Prod</w:t>
+      </w:r>
+      <w:r>
+        <w:t>uct</w:t>
+      </w:r>
+      <w:bookmarkStart w:id="31" w:name="_GoBack"/>
       <w:bookmarkEnd w:id="31"/>
-    </w:p>
-    <w:p>
-      <w:r>
-        <w:t xml:space="preserve">Prod_Type_Code is Foreign Key, verwijst </w:t>
-      </w:r>
-      <w:proofErr w:type="spellStart"/>
-      <w:r>
-        <w:t>naar</w:t>
-      </w:r>
-      <w:proofErr w:type="spellEnd"/>
-      <w:r>
-        <w:t xml:space="preserve"> </w:t>
-      </w:r>
-      <w:proofErr w:type="spellStart"/>
-      <w:r>
-        <w:t>Prod_Type_code</w:t>
-      </w:r>
-      <w:proofErr w:type="spellEnd"/>
-      <w:r>
-        <w:t xml:space="preserve"> in </w:t>
-      </w:r>
-      <w:proofErr w:type="spellStart"/>
-      <w:r>
-        <w:t>Product_Type</w:t>
-      </w:r>
-      <w:proofErr w:type="spellEnd"/>
+      <w:r>
+        <w:t>_Type_code in Product_Type</w:t>
+      </w:r>
     </w:p>
     <w:p>
       <w:pPr>
@@ -4423,23 +4564,7 @@
       </w:r>
       <w:r>
         <w:br/>
-        <w:t xml:space="preserve">Vac_Id is Foreign Key, verwijst </w:t>
-      </w:r>
-      <w:proofErr w:type="spellStart"/>
-      <w:r>
-        <w:t>naar</w:t>
-      </w:r>
-      <w:proofErr w:type="spellEnd"/>
-      <w:r>
-        <w:t xml:space="preserve"> </w:t>
-      </w:r>
-      <w:proofErr w:type="spellStart"/>
-      <w:r>
-        <w:t>Vac_Id</w:t>
-      </w:r>
-      <w:proofErr w:type="spellEnd"/>
-      <w:r>
-        <w:t xml:space="preserve"> in Vacation</w:t>
+        <w:t>Vac_Id is Foreign Key, verwijst naar Vac_Id in Vacation</w:t>
       </w:r>
     </w:p>
     <w:p>
@@ -4475,102 +4600,128 @@
     </w:p>
     <w:p>
       <w:r>
-        <w:t xml:space="preserve">Country_code is Foreign Key, verwijst </w:t>
-      </w:r>
-      <w:proofErr w:type="spellStart"/>
-      <w:r>
-        <w:t>naar</w:t>
-      </w:r>
-      <w:proofErr w:type="spellEnd"/>
-      <w:r>
-        <w:t xml:space="preserve"> </w:t>
-      </w:r>
-      <w:proofErr w:type="spellStart"/>
-      <w:r>
-        <w:t>Country_Code</w:t>
-      </w:r>
-      <w:proofErr w:type="spellEnd"/>
-      <w:r>
-        <w:t xml:space="preserve"> in Country</w:t>
+        <w:t>Country_code is Foreign Key, verwijst naar Country_Code in Country</w:t>
       </w:r>
     </w:p>
     <w:p>
       <w:pPr>
         <w:pStyle w:val="Heading1"/>
       </w:pPr>
-      <w:proofErr w:type="spellStart"/>
-      <w:proofErr w:type="gramStart"/>
-      <w:r>
-        <w:t>Excursie</w:t>
-      </w:r>
-      <w:proofErr w:type="spellEnd"/>
+      <w:r>
+        <w:t>Excursi</w:t>
+      </w:r>
+      <w:r>
+        <w:t xml:space="preserve">on </w:t>
+      </w:r>
       <w:r>
         <w:t>(</w:t>
       </w:r>
-      <w:proofErr w:type="spellStart"/>
-      <w:proofErr w:type="gramEnd"/>
       <w:r>
         <w:rPr>
           <w:u w:val="single"/>
         </w:rPr>
         <w:t>Ex_id</w:t>
       </w:r>
-      <w:proofErr w:type="spellEnd"/>
-      <w:r>
-        <w:t xml:space="preserve">, Description, Price, </w:t>
-      </w:r>
-      <w:proofErr w:type="spellStart"/>
-      <w:r>
-        <w:t>Guide_Name</w:t>
-      </w:r>
-      <w:proofErr w:type="spellEnd"/>
+      <w:r>
+        <w:t>, Description, Pric</w:t>
+      </w:r>
+      <w:r>
+        <w:t>e, Guide_Name, Guide_Phone</w:t>
+      </w:r>
+      <w:r>
+        <w:t>)</w:t>
+      </w:r>
+    </w:p>
+    <w:p/>
+    <w:p>
+      <w:pPr>
+        <w:pStyle w:val="Heading1"/>
+      </w:pPr>
+      <w:r>
+        <w:t>Emp_Training</w:t>
+      </w:r>
+      <w:r>
+        <w:t xml:space="preserve"> </w:t>
+      </w:r>
+      <w:r>
+        <w:t>(</w:t>
+      </w:r>
+      <w:r>
+        <w:rPr>
+          <w:u w:val="dotted"/>
+        </w:rPr>
+        <w:t>Emp_Id</w:t>
+      </w:r>
       <w:r>
         <w:t xml:space="preserve">, </w:t>
       </w:r>
-      <w:proofErr w:type="spellStart"/>
-      <w:r>
-        <w:t>Guide_Phone</w:t>
-      </w:r>
-      <w:proofErr w:type="spellEnd"/>
-      <w:r>
-        <w:t xml:space="preserve">, </w:t>
-      </w:r>
-      <w:proofErr w:type="spellStart"/>
       <w:r>
         <w:rPr>
           <w:u w:val="dotted"/>
         </w:rPr>
-        <w:t>Vac_id</w:t>
-      </w:r>
-      <w:proofErr w:type="spellEnd"/>
+        <w:t>Training_Id</w:t>
+      </w:r>
+      <w:r>
+        <w:t xml:space="preserve">, year, </w:t>
+      </w:r>
+      <w:r>
+        <w:rPr>
+          <w:u w:val="single"/>
+        </w:rPr>
+        <w:t>emp_training_id</w:t>
+      </w:r>
       <w:r>
         <w:t>)</w:t>
       </w:r>
     </w:p>
     <w:p>
-      <w:proofErr w:type="spellStart"/>
-      <w:r>
-        <w:t>Vac_id</w:t>
-      </w:r>
-      <w:proofErr w:type="spellEnd"/>
-      <w:r>
-        <w:t xml:space="preserve"> is Foreign Key, verwijst </w:t>
-      </w:r>
-      <w:proofErr w:type="spellStart"/>
-      <w:r>
-        <w:t>naar</w:t>
-      </w:r>
-      <w:proofErr w:type="spellEnd"/>
+      <w:r>
+        <w:t>Emp_Id is Foreign Key, verwijst naar Emp_Id in Employee</w:t>
+      </w:r>
+      <w:r>
+        <w:br/>
+        <w:t xml:space="preserve">Training_Id is Foreign Key, verwijst naar </w:t>
+      </w:r>
+      <w:r>
+        <w:t>Training_Id</w:t>
+      </w:r>
+      <w:r>
+        <w:t xml:space="preserve"> in </w:t>
+      </w:r>
+      <w:r>
+        <w:t>Training</w:t>
+      </w:r>
+    </w:p>
+    <w:p>
+      <w:pPr>
+        <w:pStyle w:val="Heading1"/>
+      </w:pPr>
+      <w:r>
+        <w:t>Vac_Ex (</w:t>
+      </w:r>
+      <w:r>
+        <w:rPr>
+          <w:u w:val="single"/>
+        </w:rPr>
+        <w:t>Vac_Id, Ex_Id</w:t>
+      </w:r>
+      <w:r>
+        <w:t>)</w:t>
+      </w:r>
+    </w:p>
+    <w:p>
+      <w:r>
+        <w:t>Vac_Id is Foreign Key, verwijst naar Vac_Id in Vacation</w:t>
+      </w:r>
+      <w:r>
+        <w:br/>
+        <w:t>Ex_Id</w:t>
+      </w:r>
       <w:r>
         <w:t xml:space="preserve"> </w:t>
       </w:r>
-      <w:proofErr w:type="spellStart"/>
-      <w:r>
-        <w:t>Vac_id</w:t>
-      </w:r>
-      <w:proofErr w:type="spellEnd"/>
-      <w:r>
-        <w:t xml:space="preserve"> in Vacation</w:t>
+      <w:r>
+        <w:t>is Foreign Key, verwijst naar Ex_id in Excursion</w:t>
       </w:r>
     </w:p>
     <w:sectPr>
@@ -5460,9 +5611,11 @@
     <w:rsidRoot w:val="00C01BDD"/>
     <w:rsid w:val="000D7774"/>
     <w:rsid w:val="003B3E4C"/>
+    <w:rsid w:val="003C57C1"/>
     <w:rsid w:val="00781E3F"/>
     <w:rsid w:val="007A43CA"/>
     <w:rsid w:val="00C01BDD"/>
+    <w:rsid w:val="00EB252B"/>
   </w:rsids>
   <m:mathPr>
     <m:mathFont m:val="Cambria Math"/>
@@ -6221,7 +6374,7 @@
 </file>
 
 <file path=customXml/itemProps2.xml><?xml version="1.0" encoding="utf-8"?>
-<ds:datastoreItem xmlns:ds="http://schemas.openxmlformats.org/officeDocument/2006/customXml" ds:itemID="{6FD52586-C09E-41B9-B5F6-53363EF9CBCD}">
+<ds:datastoreItem xmlns:ds="http://schemas.openxmlformats.org/officeDocument/2006/customXml" ds:itemID="{E2580F1B-EF08-42D9-93F3-9B9E37726192}">
   <ds:schemaRefs>
     <ds:schemaRef ds:uri="http://schemas.openxmlformats.org/officeDocument/2006/bibliography"/>
   </ds:schemaRefs>

</xml_diff>